<commit_message>
Ideas have been updated
</commit_message>
<xml_diff>
--- a/Ideas/Marketing Analysis Application.docx
+++ b/Ideas/Marketing Analysis Application.docx
@@ -14,15 +14,30 @@
         <w:rPr>
           <w:lang w:val="en-US"/>
         </w:rPr>
-        <w:t>Marketing Analysis Application using Multi-Agent RAG</w:t>
-      </w:r>
-    </w:p>
-    <w:p>
-      <w:pPr>
-        <w:rPr>
-          <w:lang w:val="en-US"/>
-        </w:rPr>
-      </w:pPr>
+        <w:t xml:space="preserve">Marketing Analysis Application using </w:t>
+      </w:r>
+      <w:r>
+        <w:rPr>
+          <w:lang w:val="en-US"/>
+        </w:rPr>
+        <w:t>RAG powered Multi-Agent systems</w:t>
+      </w:r>
+    </w:p>
+    <w:p>
+      <w:pPr>
+        <w:tabs>
+          <w:tab w:val="left" w:pos="7578"/>
+        </w:tabs>
+        <w:rPr>
+          <w:lang w:val="en-US"/>
+        </w:rPr>
+      </w:pPr>
+      <w:r>
+        <w:rPr>
+          <w:lang w:val="en-US"/>
+        </w:rPr>
+        <w:tab/>
+      </w:r>
     </w:p>
     <w:p>
       <w:pPr>
@@ -71,6 +86,12 @@
           <w:lang w:val="en-US"/>
         </w:rPr>
       </w:pPr>
+      <w:r>
+        <w:rPr>
+          <w:lang w:val="en-US"/>
+        </w:rPr>
+        <w:t>This will allow platforms to make more informed decisions about improving their product. Geolocation data will also be useful for companies to analyze region-wise sentiment analysis.</w:t>
+      </w:r>
     </w:p>
     <w:p>
       <w:pPr>
@@ -80,6 +101,9 @@
         </w:rPr>
       </w:pPr>
       <w:r>
+        <w:rPr>
+          <w:noProof/>
+        </w:rPr>
         <w:drawing>
           <wp:anchor distT="0" distB="0" distL="114300" distR="114300" simplePos="0" relativeHeight="251658240" behindDoc="0" locked="0" layoutInCell="1" allowOverlap="1" wp14:anchorId="2E0406E3" wp14:editId="1917DF32">
             <wp:simplePos x="0" y="0"/>
@@ -283,7 +307,6 @@
         <w:rPr>
           <w:lang w:val="en-US"/>
         </w:rPr>
-        <w:lastRenderedPageBreak/>
         <w:t xml:space="preserve">This flowchart gives a broad overview of what this platform aims to achieve. We first send a query depending on the product whose analysis we require. Pathway’s RAG retrieval pipeline would then be used to collect data from various social media platforms as well as other data which the company will feed in. </w:t>
       </w:r>
     </w:p>
@@ -304,6 +327,32 @@
         <w:rPr>
           <w:lang w:val="en-US"/>
         </w:rPr>
+        <w:t>The “other data” (as given in the flowchart) will be specific data about the product we are searching about. (</w:t>
+      </w:r>
+      <w:r>
+        <w:rPr>
+          <w:lang w:val="en-US"/>
+        </w:rPr>
+        <w:t>Specifications, advantages, disadvantages, etc.).</w:t>
+      </w:r>
+    </w:p>
+    <w:p>
+      <w:pPr>
+        <w:rPr>
+          <w:lang w:val="en-US"/>
+        </w:rPr>
+      </w:pPr>
+    </w:p>
+    <w:p>
+      <w:pPr>
+        <w:rPr>
+          <w:lang w:val="en-US"/>
+        </w:rPr>
+      </w:pPr>
+      <w:r>
+        <w:rPr>
+          <w:lang w:val="en-US"/>
+        </w:rPr>
         <w:t xml:space="preserve">This will give us some relevant documents which will be processed in a multi-agent sentiment analysis system. Each agent will analyze the corpus of data </w:t>
       </w:r>
       <w:r>
@@ -318,13 +367,41 @@
         </w:rPr>
         <w:t>One agent will also generate a concise summary of the text.</w:t>
       </w:r>
-    </w:p>
-    <w:p>
-      <w:pPr>
-        <w:rPr>
-          <w:lang w:val="en-US"/>
-        </w:rPr>
-      </w:pPr>
+      <w:r>
+        <w:rPr>
+          <w:lang w:val="en-US"/>
+        </w:rPr>
+        <w:t xml:space="preserve"> Similar work has already been done for financial advice based on financial data and social media analysis (</w:t>
+      </w:r>
+      <w:hyperlink r:id="rId6" w:history="1">
+        <w:r>
+          <w:rPr>
+            <w:rStyle w:val="Hyperlink"/>
+            <w:lang w:val="en-US"/>
+          </w:rPr>
+          <w:t>https://medium.com/@batuhansenerr/ai-powered-financial-analysis-multi-agent-systems-transform-data-into-insights-d94e48</w:t>
+        </w:r>
+        <w:r>
+          <w:rPr>
+            <w:rStyle w:val="Hyperlink"/>
+            <w:lang w:val="en-US"/>
+          </w:rPr>
+          <w:t>6</w:t>
+        </w:r>
+        <w:r>
+          <w:rPr>
+            <w:rStyle w:val="Hyperlink"/>
+            <w:lang w:val="en-US"/>
+          </w:rPr>
+          <w:t>7d75d</w:t>
+        </w:r>
+      </w:hyperlink>
+      <w:r>
+        <w:rPr>
+          <w:lang w:val="en-US"/>
+        </w:rPr>
+        <w:t>)</w:t>
+      </w:r>
     </w:p>
     <w:p>
       <w:pPr>
@@ -354,7 +431,7 @@
                     </pic:cNvPicPr>
                   </pic:nvPicPr>
                   <pic:blipFill rotWithShape="1">
-                    <a:blip r:embed="rId6">
+                    <a:blip r:embed="rId7">
                       <a:extLst>
                         <a:ext uri="{28A0092B-C50C-407E-A947-70E740481C1C}">
                           <a14:useLocalDpi xmlns:a14="http://schemas.microsoft.com/office/drawing/2010/main" val="0"/>
@@ -463,9 +540,10 @@
         <w:rPr>
           <w:lang w:val="en-US"/>
         </w:rPr>
+        <w:lastRenderedPageBreak/>
         <w:t>For internet articles, we can get live web data using the existing python framework EXA (</w:t>
       </w:r>
-      <w:hyperlink r:id="rId7" w:history="1">
+      <w:hyperlink r:id="rId8" w:history="1">
         <w:r>
           <w:rPr>
             <w:rStyle w:val="Hyperlink"/>
@@ -512,6 +590,7 @@
       </w:pPr>
       <w:r>
         <w:rPr>
+          <w:noProof/>
           <w:lang w:val="en-US"/>
         </w:rPr>
         <w:drawing>
@@ -530,7 +609,7 @@
                     <pic:cNvPicPr/>
                   </pic:nvPicPr>
                   <pic:blipFill>
-                    <a:blip r:embed="rId8"/>
+                    <a:blip r:embed="rId9"/>
                     <a:stretch>
                       <a:fillRect/>
                     </a:stretch>
@@ -608,6 +687,19 @@
           <w:lang w:val="en-US"/>
         </w:rPr>
       </w:pPr>
+      <w:r>
+        <w:rPr>
+          <w:lang w:val="en-US"/>
+        </w:rPr>
+        <w:t>Exa search is very useful as it has pre-built wrappers for OpenAI and CrewAI and can hence be integrated easily to any solution.</w:t>
+      </w:r>
+    </w:p>
+    <w:p>
+      <w:pPr>
+        <w:rPr>
+          <w:lang w:val="en-US"/>
+        </w:rPr>
+      </w:pPr>
     </w:p>
     <w:p>
       <w:pPr>
@@ -620,6 +712,383 @@
         <w:rPr>
           <w:lang w:val="en-US"/>
         </w:rPr>
+        <w:t xml:space="preserve">Region-wise sentiment analysis using Pathway </w:t>
+      </w:r>
+    </w:p>
+    <w:p>
+      <w:pPr>
+        <w:rPr>
+          <w:lang w:val="en-US"/>
+        </w:rPr>
+      </w:pPr>
+      <w:r>
+        <w:rPr>
+          <w:lang w:val="en-US"/>
+        </w:rPr>
+        <w:t>Pathway allows region wise social-media analysis</w:t>
+      </w:r>
+      <w:r>
+        <w:rPr>
+          <w:lang w:val="en-US"/>
+        </w:rPr>
+        <w:t>. It collects data from twitter using the tweepy API (</w:t>
+      </w:r>
+      <w:hyperlink r:id="rId10" w:history="1">
+        <w:r>
+          <w:rPr>
+            <w:rStyle w:val="Hyperlink"/>
+            <w:lang w:val="en-US"/>
+          </w:rPr>
+          <w:t>https://www.tweepy.org</w:t>
+        </w:r>
+      </w:hyperlink>
+      <w:r>
+        <w:rPr>
+          <w:lang w:val="en-US"/>
+        </w:rPr>
+        <w:t xml:space="preserve">) which is available for free. It then performs RAG on this corpus of data, which gives us relevant information based on a particular product. </w:t>
+      </w:r>
+    </w:p>
+    <w:p>
+      <w:pPr>
+        <w:rPr>
+          <w:lang w:val="en-US"/>
+        </w:rPr>
+      </w:pPr>
+      <w:r>
+        <w:rPr>
+          <w:lang w:val="en-US"/>
+        </w:rPr>
+        <w:t xml:space="preserve">The example application on the Pathway website also describes an iterative approach for filtering out incorrect geolocation data. For this </w:t>
+      </w:r>
+      <w:r>
+        <w:rPr>
+          <w:lang w:val="en-US"/>
+        </w:rPr>
+        <w:t xml:space="preserve">their algorithm uses the number of retweets </w:t>
+      </w:r>
+      <w:r>
+        <w:rPr>
+          <w:lang w:val="en-US"/>
+        </w:rPr>
+        <w:lastRenderedPageBreak/>
+        <w:t xml:space="preserve">from other users near the location of each user. If the number of retweets </w:t>
+      </w:r>
+      <w:proofErr w:type="gramStart"/>
+      <w:r>
+        <w:rPr>
+          <w:lang w:val="en-US"/>
+        </w:rPr>
+        <w:t>are</w:t>
+      </w:r>
+      <w:proofErr w:type="gramEnd"/>
+      <w:r>
+        <w:rPr>
+          <w:lang w:val="en-US"/>
+        </w:rPr>
+        <w:t xml:space="preserve"> less than a certain threshold, we flag the location of that user as potentially incorrect.</w:t>
+      </w:r>
+    </w:p>
+    <w:p>
+      <w:pPr>
+        <w:rPr>
+          <w:lang w:val="en-US"/>
+        </w:rPr>
+      </w:pPr>
+    </w:p>
+    <w:p>
+      <w:pPr>
+        <w:rPr>
+          <w:lang w:val="en-US"/>
+        </w:rPr>
+      </w:pPr>
+      <w:r>
+        <w:rPr>
+          <w:lang w:val="en-US"/>
+        </w:rPr>
+        <w:drawing>
+          <wp:inline distT="0" distB="0" distL="0" distR="0" wp14:anchorId="67F68C83" wp14:editId="0384DA05">
+            <wp:extent cx="5731510" cy="1790065"/>
+            <wp:effectExtent l="0" t="0" r="2540" b="635"/>
+            <wp:docPr id="1070846940" name="Picture 1"/>
+            <wp:cNvGraphicFramePr>
+              <a:graphicFrameLocks xmlns:a="http://schemas.openxmlformats.org/drawingml/2006/main" noChangeAspect="1"/>
+            </wp:cNvGraphicFramePr>
+            <a:graphic xmlns:a="http://schemas.openxmlformats.org/drawingml/2006/main">
+              <a:graphicData uri="http://schemas.openxmlformats.org/drawingml/2006/picture">
+                <pic:pic xmlns:pic="http://schemas.openxmlformats.org/drawingml/2006/picture">
+                  <pic:nvPicPr>
+                    <pic:cNvPr id="1070846940" name=""/>
+                    <pic:cNvPicPr/>
+                  </pic:nvPicPr>
+                  <pic:blipFill>
+                    <a:blip r:embed="rId11"/>
+                    <a:stretch>
+                      <a:fillRect/>
+                    </a:stretch>
+                  </pic:blipFill>
+                  <pic:spPr>
+                    <a:xfrm>
+                      <a:off x="0" y="0"/>
+                      <a:ext cx="5731510" cy="1790065"/>
+                    </a:xfrm>
+                    <a:prstGeom prst="rect">
+                      <a:avLst/>
+                    </a:prstGeom>
+                  </pic:spPr>
+                </pic:pic>
+              </a:graphicData>
+            </a:graphic>
+          </wp:inline>
+        </w:drawing>
+      </w:r>
+    </w:p>
+    <w:p>
+      <w:pPr>
+        <w:tabs>
+          <w:tab w:val="left" w:pos="2381"/>
+        </w:tabs>
+        <w:rPr>
+          <w:lang w:val="en-US"/>
+        </w:rPr>
+      </w:pPr>
+      <w:r>
+        <w:rPr>
+          <w:lang w:val="en-US"/>
+        </w:rPr>
+        <w:tab/>
+      </w:r>
+      <w:r>
+        <w:rPr>
+          <w:lang w:val="en-US"/>
+        </w:rPr>
+        <w:tab/>
+        <w:t xml:space="preserve">Summary of the </w:t>
+      </w:r>
+      <w:r>
+        <w:rPr>
+          <w:lang w:val="en-US"/>
+        </w:rPr>
+        <w:t>location-filtering</w:t>
+      </w:r>
+    </w:p>
+    <w:p>
+      <w:pPr>
+        <w:tabs>
+          <w:tab w:val="left" w:pos="2381"/>
+        </w:tabs>
+        <w:rPr>
+          <w:lang w:val="en-US"/>
+        </w:rPr>
+      </w:pPr>
+      <w:r>
+        <w:rPr>
+          <w:lang w:val="en-US"/>
+        </w:rPr>
+        <w:tab/>
+      </w:r>
+      <w:r>
+        <w:rPr>
+          <w:lang w:val="en-US"/>
+        </w:rPr>
+        <w:tab/>
+        <w:t xml:space="preserve">      </w:t>
+      </w:r>
+      <w:r>
+        <w:rPr>
+          <w:lang w:val="en-US"/>
+        </w:rPr>
+        <w:t>algorithm in pseudocode</w:t>
+      </w:r>
+    </w:p>
+    <w:p>
+      <w:pPr>
+        <w:tabs>
+          <w:tab w:val="left" w:pos="2381"/>
+        </w:tabs>
+        <w:rPr>
+          <w:lang w:val="en-US"/>
+        </w:rPr>
+      </w:pPr>
+    </w:p>
+    <w:p>
+      <w:pPr>
+        <w:tabs>
+          <w:tab w:val="left" w:pos="2381"/>
+        </w:tabs>
+        <w:rPr>
+          <w:lang w:val="en-US"/>
+        </w:rPr>
+      </w:pPr>
+      <w:r>
+        <w:rPr>
+          <w:noProof/>
+        </w:rPr>
+        <w:drawing>
+          <wp:inline distT="0" distB="0" distL="0" distR="0" wp14:anchorId="411B30F4" wp14:editId="601A1416">
+            <wp:extent cx="5731510" cy="3100705"/>
+            <wp:effectExtent l="0" t="0" r="2540" b="4445"/>
+            <wp:docPr id="712637564" name="Picture 1" descr="A screenshot of a map&#10;&#10;Description automatically generated"/>
+            <wp:cNvGraphicFramePr>
+              <a:graphicFrameLocks xmlns:a="http://schemas.openxmlformats.org/drawingml/2006/main" noChangeAspect="1"/>
+            </wp:cNvGraphicFramePr>
+            <a:graphic xmlns:a="http://schemas.openxmlformats.org/drawingml/2006/main">
+              <a:graphicData uri="http://schemas.openxmlformats.org/drawingml/2006/picture">
+                <pic:pic xmlns:pic="http://schemas.openxmlformats.org/drawingml/2006/picture">
+                  <pic:nvPicPr>
+                    <pic:cNvPr id="712637564" name="Picture 1" descr="A screenshot of a map&#10;&#10;Description automatically generated"/>
+                    <pic:cNvPicPr>
+                      <a:picLocks noChangeAspect="1" noChangeArrowheads="1"/>
+                    </pic:cNvPicPr>
+                  </pic:nvPicPr>
+                  <pic:blipFill>
+                    <a:blip r:embed="rId12" cstate="print">
+                      <a:extLst>
+                        <a:ext uri="{28A0092B-C50C-407E-A947-70E740481C1C}">
+                          <a14:useLocalDpi xmlns:a14="http://schemas.microsoft.com/office/drawing/2010/main" val="0"/>
+                        </a:ext>
+                      </a:extLst>
+                    </a:blip>
+                    <a:srcRect/>
+                    <a:stretch>
+                      <a:fillRect/>
+                    </a:stretch>
+                  </pic:blipFill>
+                  <pic:spPr bwMode="auto">
+                    <a:xfrm>
+                      <a:off x="0" y="0"/>
+                      <a:ext cx="5731510" cy="3100705"/>
+                    </a:xfrm>
+                    <a:prstGeom prst="rect">
+                      <a:avLst/>
+                    </a:prstGeom>
+                    <a:noFill/>
+                    <a:ln>
+                      <a:noFill/>
+                    </a:ln>
+                  </pic:spPr>
+                </pic:pic>
+              </a:graphicData>
+            </a:graphic>
+          </wp:inline>
+        </w:drawing>
+      </w:r>
+    </w:p>
+    <w:p>
+      <w:pPr>
+        <w:rPr>
+          <w:lang w:val="en-US"/>
+        </w:rPr>
+      </w:pPr>
+      <w:r>
+        <w:rPr>
+          <w:lang w:val="en-US"/>
+        </w:rPr>
+        <w:tab/>
+      </w:r>
+      <w:r>
+        <w:rPr>
+          <w:lang w:val="en-US"/>
+        </w:rPr>
+        <w:tab/>
+      </w:r>
+      <w:r>
+        <w:rPr>
+          <w:lang w:val="en-US"/>
+        </w:rPr>
+        <w:tab/>
+      </w:r>
+      <w:r>
+        <w:rPr>
+          <w:lang w:val="en-US"/>
+        </w:rPr>
+        <w:tab/>
+      </w:r>
+      <w:r>
+        <w:rPr>
+          <w:lang w:val="en-US"/>
+        </w:rPr>
+        <w:tab/>
+        <w:t xml:space="preserve">Result with OpenStreetMap </w:t>
+      </w:r>
+    </w:p>
+    <w:p>
+      <w:pPr>
+        <w:rPr>
+          <w:lang w:val="en-US"/>
+        </w:rPr>
+      </w:pPr>
+    </w:p>
+    <w:p>
+      <w:pPr>
+        <w:rPr>
+          <w:lang w:val="en-US"/>
+        </w:rPr>
+      </w:pPr>
+      <w:r>
+        <w:rPr>
+          <w:lang w:val="en-US"/>
+        </w:rPr>
+        <w:t xml:space="preserve">This can be used by companies to see how </w:t>
+      </w:r>
+      <w:r>
+        <w:rPr>
+          <w:lang w:val="en-US"/>
+        </w:rPr>
+        <w:t>each region perceives their product.</w:t>
+      </w:r>
+    </w:p>
+    <w:p>
+      <w:pPr>
+        <w:pStyle w:val="Heading1"/>
+        <w:rPr>
+          <w:lang w:val="en-US"/>
+        </w:rPr>
+      </w:pPr>
+      <w:r>
+        <w:rPr>
+          <w:lang w:val="en-US"/>
+        </w:rPr>
+        <w:t>Multi-agent-based decision making</w:t>
+      </w:r>
+    </w:p>
+    <w:p>
+      <w:pPr>
+        <w:rPr>
+          <w:lang w:val="en-US"/>
+        </w:rPr>
+      </w:pPr>
+      <w:r>
+        <w:rPr>
+          <w:lang w:val="en-US"/>
+        </w:rPr>
+        <w:t xml:space="preserve">Once we get the final sentiment analysis, we can also use a multi-agent system to generate advice for a particular firm. These agents will look at the problems </w:t>
+      </w:r>
+      <w:r>
+        <w:rPr>
+          <w:lang w:val="en-US"/>
+        </w:rPr>
+        <w:t>from</w:t>
+      </w:r>
+      <w:r>
+        <w:rPr>
+          <w:lang w:val="en-US"/>
+        </w:rPr>
+        <w:t xml:space="preserve"> different angles (financial, technical, etc.). This data will then be provided to the company so that it can make more informed decisions. </w:t>
+      </w:r>
+    </w:p>
+    <w:p>
+      <w:pPr>
+        <w:pStyle w:val="Heading1"/>
+        <w:rPr>
+          <w:lang w:val="en-US"/>
+        </w:rPr>
+      </w:pPr>
+      <w:r>
+        <w:rPr>
+          <w:lang w:val="en-US"/>
+        </w:rPr>
+        <w:lastRenderedPageBreak/>
         <w:t>Summary</w:t>
       </w:r>
     </w:p>
@@ -692,6 +1161,24 @@
     </w:p>
     <w:p>
       <w:pPr>
+        <w:pStyle w:val="ListParagraph"/>
+        <w:numPr>
+          <w:ilvl w:val="0"/>
+          <w:numId w:val="1"/>
+        </w:numPr>
+        <w:rPr>
+          <w:lang w:val="en-US"/>
+        </w:rPr>
+      </w:pPr>
+      <w:r>
+        <w:rPr>
+          <w:lang w:val="en-US"/>
+        </w:rPr>
+        <w:t>Final Advice generation</w:t>
+      </w:r>
+    </w:p>
+    <w:p>
+      <w:pPr>
         <w:pStyle w:val="Heading1"/>
         <w:rPr>
           <w:lang w:val="en-US"/>
@@ -710,7 +1197,7 @@
           <w:lang w:val="en-US"/>
         </w:rPr>
       </w:pPr>
-      <w:hyperlink r:id="rId9" w:history="1">
+      <w:hyperlink r:id="rId13" w:history="1">
         <w:r>
           <w:rPr>
             <w:rStyle w:val="Hyperlink"/>
@@ -726,7 +1213,7 @@
           <w:lang w:val="en-US"/>
         </w:rPr>
       </w:pPr>
-      <w:hyperlink r:id="rId10" w:history="1">
+      <w:hyperlink r:id="rId14" w:history="1">
         <w:r>
           <w:rPr>
             <w:rStyle w:val="Hyperlink"/>
@@ -739,10 +1226,11 @@
     <w:p>
       <w:pPr>
         <w:rPr>
-          <w:lang w:val="en-US"/>
-        </w:rPr>
-      </w:pPr>
-      <w:hyperlink r:id="rId11" w:history="1">
+          <w:rStyle w:val="Hyperlink"/>
+          <w:lang w:val="en-US"/>
+        </w:rPr>
+      </w:pPr>
+      <w:hyperlink r:id="rId15" w:history="1">
         <w:r>
           <w:rPr>
             <w:rStyle w:val="Hyperlink"/>
@@ -758,6 +1246,31 @@
           <w:lang w:val="en-US"/>
         </w:rPr>
       </w:pPr>
+      <w:hyperlink r:id="rId16" w:history="1">
+        <w:r>
+          <w:rPr>
+            <w:rStyle w:val="Hyperlink"/>
+            <w:lang w:val="en-US"/>
+          </w:rPr>
+          <w:t>https://medium.com/@batuhansenerr/ai-powered-financial-analysis-multi-agent-systems-transform-data-into-insights-d94e4867d75d</w:t>
+        </w:r>
+      </w:hyperlink>
+    </w:p>
+    <w:p>
+      <w:pPr>
+        <w:rPr>
+          <w:lang w:val="en-US"/>
+        </w:rPr>
+      </w:pPr>
+      <w:hyperlink r:id="rId17" w:history="1">
+        <w:r>
+          <w:rPr>
+            <w:rStyle w:val="Hyperlink"/>
+            <w:lang w:val="en-US"/>
+          </w:rPr>
+          <w:t>https://www.tweepy.org</w:t>
+        </w:r>
+      </w:hyperlink>
     </w:p>
     <w:p>
       <w:pPr>
@@ -1513,6 +2026,7 @@
   <w:style w:type="character" w:default="1" w:styleId="DefaultParagraphFont">
     <w:name w:val="Default Paragraph Font"/>
     <w:uiPriority w:val="1"/>
+    <w:semiHidden/>
     <w:unhideWhenUsed/>
   </w:style>
   <w:style w:type="table" w:default="1" w:styleId="TableNormal">
@@ -1846,6 +2360,18 @@
     <w:rPr>
       <w:color w:val="605E5C"/>
       <w:shd w:val="clear" w:color="auto" w:fill="E1DFDD"/>
+    </w:rPr>
+  </w:style>
+  <w:style w:type="character" w:styleId="FollowedHyperlink">
+    <w:name w:val="FollowedHyperlink"/>
+    <w:basedOn w:val="DefaultParagraphFont"/>
+    <w:uiPriority w:val="99"/>
+    <w:semiHidden/>
+    <w:unhideWhenUsed/>
+    <w:rsid w:val="00625BFE"/>
+    <w:rPr>
+      <w:color w:val="96607D" w:themeColor="followedHyperlink"/>
+      <w:u w:val="single"/>
     </w:rPr>
   </w:style>
 </w:styles>

</xml_diff>